<commit_message>
Updated HR policy document
</commit_message>
<xml_diff>
--- a/Policies/HR_Policy_Document.docx
+++ b/Policies/HR_Policy_Document.docx
@@ -60,7 +60,7 @@
           <w:lang w:val="en-IN"/>
         </w:rPr>
         <w:pict w14:anchorId="1B5C3688">
-          <v:rect id="_x0000_i1085" style="width:0;height:1.5pt" o:hralign="center" o:hrstd="t" o:hr="t" fillcolor="#a0a0a0" stroked="f"/>
+          <v:rect id="_x0000_i1025" style="width:0;height:1.5pt" o:hralign="center" o:hrstd="t" o:hr="t" fillcolor="#a0a0a0" stroked="f"/>
         </w:pict>
       </w:r>
     </w:p>
@@ -105,7 +105,7 @@
           <w:lang w:val="en-IN"/>
         </w:rPr>
         <w:pict w14:anchorId="3BA4CED5">
-          <v:rect id="_x0000_i1086" style="width:0;height:1.5pt" o:hralign="center" o:hrstd="t" o:hr="t" fillcolor="#a0a0a0" stroked="f"/>
+          <v:rect id="_x0000_i1026" style="width:0;height:1.5pt" o:hralign="center" o:hrstd="t" o:hr="t" fillcolor="#a0a0a0" stroked="f"/>
         </w:pict>
       </w:r>
     </w:p>
@@ -284,7 +284,7 @@
           <w:lang w:val="en-IN"/>
         </w:rPr>
         <w:pict w14:anchorId="3C9F8989">
-          <v:rect id="_x0000_i1087" style="width:0;height:1.5pt" o:hralign="center" o:hrstd="t" o:hr="t" fillcolor="#a0a0a0" stroked="f"/>
+          <v:rect id="_x0000_i1027" style="width:0;height:1.5pt" o:hralign="center" o:hrstd="t" o:hr="t" fillcolor="#a0a0a0" stroked="f"/>
         </w:pict>
       </w:r>
     </w:p>
@@ -727,7 +727,7 @@
           <w:lang w:val="en-IN"/>
         </w:rPr>
         <w:pict w14:anchorId="4F6C2389">
-          <v:rect id="_x0000_i1088" style="width:0;height:1.5pt" o:hralign="center" o:hrstd="t" o:hr="t" fillcolor="#a0a0a0" stroked="f"/>
+          <v:rect id="_x0000_i1028" style="width:0;height:1.5pt" o:hralign="center" o:hrstd="t" o:hr="t" fillcolor="#a0a0a0" stroked="f"/>
         </w:pict>
       </w:r>
     </w:p>
@@ -939,7 +939,7 @@
           <w:lang w:val="en-IN"/>
         </w:rPr>
         <w:pict w14:anchorId="029C25A6">
-          <v:rect id="_x0000_i1089" style="width:0;height:1.5pt" o:hralign="center" o:hrstd="t" o:hr="t" fillcolor="#a0a0a0" stroked="f"/>
+          <v:rect id="_x0000_i1029" style="width:0;height:1.5pt" o:hralign="center" o:hrstd="t" o:hr="t" fillcolor="#a0a0a0" stroked="f"/>
         </w:pict>
       </w:r>
     </w:p>
@@ -1118,7 +1118,7 @@
           <w:lang w:val="en-IN"/>
         </w:rPr>
         <w:pict w14:anchorId="3B5D13D7">
-          <v:rect id="_x0000_i1090" style="width:0;height:1.5pt" o:hralign="center" o:hrstd="t" o:hr="t" fillcolor="#a0a0a0" stroked="f"/>
+          <v:rect id="_x0000_i1030" style="width:0;height:1.5pt" o:hralign="center" o:hrstd="t" o:hr="t" fillcolor="#a0a0a0" stroked="f"/>
         </w:pict>
       </w:r>
     </w:p>
@@ -1185,21 +1185,7 @@
         <w:rPr>
           <w:lang w:val="en-IN"/>
         </w:rPr>
-        <w:t xml:space="preserve">Evaluation based on KPIs, goal achievement, teamwork, and </w:t>
-      </w:r>
-      <w:proofErr w:type="spellStart"/>
-      <w:r>
-        <w:rPr>
-          <w:lang w:val="en-IN"/>
-        </w:rPr>
-        <w:t>behavior</w:t>
-      </w:r>
-      <w:proofErr w:type="spellEnd"/>
-      <w:r>
-        <w:rPr>
-          <w:lang w:val="en-IN"/>
-        </w:rPr>
-        <w:t>.</w:t>
+        <w:t>Evaluation based on KPIs, goal achievement, teamwork, and behavior.</w:t>
       </w:r>
     </w:p>
     <w:p>
@@ -1312,7 +1298,7 @@
           <w:lang w:val="en-IN"/>
         </w:rPr>
         <w:pict w14:anchorId="7CCF0455">
-          <v:rect id="_x0000_i1091" style="width:0;height:1.5pt" o:hralign="center" o:hrstd="t" o:hr="t" fillcolor="#a0a0a0" stroked="f"/>
+          <v:rect id="_x0000_i1031" style="width:0;height:1.5pt" o:hralign="center" o:hrstd="t" o:hr="t" fillcolor="#a0a0a0" stroked="f"/>
         </w:pict>
       </w:r>
     </w:p>
@@ -1411,21 +1397,7 @@
         <w:rPr>
           <w:lang w:val="en-IN"/>
         </w:rPr>
-        <w:t xml:space="preserve">Access to wellness programs, mental health </w:t>
-      </w:r>
-      <w:proofErr w:type="spellStart"/>
-      <w:r>
-        <w:rPr>
-          <w:lang w:val="en-IN"/>
-        </w:rPr>
-        <w:t>counseling</w:t>
-      </w:r>
-      <w:proofErr w:type="spellEnd"/>
-      <w:r>
-        <w:rPr>
-          <w:lang w:val="en-IN"/>
-        </w:rPr>
-        <w:t>, and fitness initiatives.</w:t>
+        <w:t>Access to wellness programs, mental health counseling, and fitness initiatives.</w:t>
       </w:r>
     </w:p>
     <w:p>
@@ -1488,7 +1460,7 @@
           <w:lang w:val="en-IN"/>
         </w:rPr>
         <w:pict w14:anchorId="2CE630EF">
-          <v:rect id="_x0000_i1092" style="width:0;height:1.5pt" o:hralign="center" o:hrstd="t" o:hr="t" fillcolor="#a0a0a0" stroked="f"/>
+          <v:rect id="_x0000_i1032" style="width:0;height:1.5pt" o:hralign="center" o:hrstd="t" o:hr="t" fillcolor="#a0a0a0" stroked="f"/>
         </w:pict>
       </w:r>
     </w:p>
@@ -1685,7 +1657,7 @@
           <w:lang w:val="en-IN"/>
         </w:rPr>
         <w:pict w14:anchorId="15F004A3">
-          <v:rect id="_x0000_i1093" style="width:0;height:1.5pt" o:hralign="center" o:hrstd="t" o:hr="t" fillcolor="#a0a0a0" stroked="f"/>
+          <v:rect id="_x0000_i1033" style="width:0;height:1.5pt" o:hralign="center" o:hrstd="t" o:hr="t" fillcolor="#a0a0a0" stroked="f"/>
         </w:pict>
       </w:r>
     </w:p>
@@ -1783,7 +1755,7 @@
           <w:lang w:val="en-IN"/>
         </w:rPr>
         <w:pict w14:anchorId="33EEA374">
-          <v:rect id="_x0000_i1094" style="width:0;height:1.5pt" o:hralign="center" o:hrstd="t" o:hr="t" fillcolor="#a0a0a0" stroked="f"/>
+          <v:rect id="_x0000_i1034" style="width:0;height:1.5pt" o:hralign="center" o:hrstd="t" o:hr="t" fillcolor="#a0a0a0" stroked="f"/>
         </w:pict>
       </w:r>
     </w:p>
@@ -1924,21 +1896,7 @@
         <w:rPr>
           <w:lang w:val="en-IN"/>
         </w:rPr>
-        <w:t xml:space="preserve"> </w:t>
-      </w:r>
-      <w:proofErr w:type="gramStart"/>
-      <w:r>
-        <w:rPr>
-          <w:lang w:val="en-IN"/>
-        </w:rPr>
-        <w:t>Typically</w:t>
-      </w:r>
-      <w:proofErr w:type="gramEnd"/>
-      <w:r>
-        <w:rPr>
-          <w:lang w:val="en-IN"/>
-        </w:rPr>
-        <w:t xml:space="preserve"> 2–3 days per week, depending on role and manager approval.</w:t>
+        <w:t xml:space="preserve"> Typically 2–3 days per week, depending on role and manager approval.</w:t>
       </w:r>
     </w:p>
     <w:p>
@@ -1980,6 +1938,26 @@
           <w:lang w:val="en-IN"/>
         </w:rPr>
         <w:t xml:space="preserve"> Report to HR or Facilities immediately using official communication channels.</w:t>
+      </w:r>
+    </w:p>
+    <w:p>
+      <w:pPr>
+        <w:rPr>
+          <w:lang w:val="en-IN"/>
+        </w:rPr>
+      </w:pPr>
+    </w:p>
+    <w:p>
+      <w:pPr>
+        <w:rPr>
+          <w:lang w:val="en-IN"/>
+        </w:rPr>
+      </w:pPr>
+      <w:r>
+        <w:rPr>
+          <w:lang w:val="en-IN"/>
+        </w:rPr>
+        <w:t>Employees need to wear formal dress in office.</w:t>
       </w:r>
     </w:p>
     <w:p/>
@@ -6679,6 +6657,7 @@
   <w:style w:type="character" w:default="1" w:styleId="DefaultParagraphFont">
     <w:name w:val="Default Paragraph Font"/>
     <w:uiPriority w:val="1"/>
+    <w:semiHidden/>
     <w:unhideWhenUsed/>
   </w:style>
   <w:style w:type="table" w:default="1" w:styleId="TableNormal">

</xml_diff>